<commit_message>
updated readme with qs re deviations from prereg document
</commit_message>
<xml_diff>
--- a/designs, hypotheses, analytic plans/deviations from preregistration/Supplementary Procedure.docx
+++ b/designs, hypotheses, analytic plans/deviations from preregistration/Supplementary Procedure.docx
@@ -115,21 +115,7 @@
             <w:rStyle w:val="Hyperlink"/>
             <w:rFonts w:ascii="Times New Roman" w:hAnsi="Times New Roman" w:cs="Times New Roman"/>
           </w:rPr>
-          <w:t>https://osf.io/n</w:t>
-        </w:r>
-        <w:r>
-          <w:rPr>
-            <w:rStyle w:val="Hyperlink"/>
-            <w:rFonts w:ascii="Times New Roman" w:hAnsi="Times New Roman" w:cs="Times New Roman"/>
-          </w:rPr>
-          <w:t>k</w:t>
-        </w:r>
-        <w:r>
-          <w:rPr>
-            <w:rStyle w:val="Hyperlink"/>
-            <w:rFonts w:ascii="Times New Roman" w:hAnsi="Times New Roman" w:cs="Times New Roman"/>
-          </w:rPr>
-          <w:t>r9g/</w:t>
+          <w:t>https://osf.io/nkr9g/</w:t>
         </w:r>
       </w:hyperlink>
     </w:p>
@@ -479,7 +465,20 @@
         <w:t>s</w:t>
       </w:r>
       <w:r>
-        <w:t xml:space="preserve"> when computing IAT scores. Instead we used the D1 algorithm.</w:t>
+        <w:t xml:space="preserve"> when computing IAT scores. Instead we used the D</w:t>
+      </w:r>
+      <w:ins w:id="0" w:author="Ian Hussey" w:date="2020-06-20T20:26:00Z">
+        <w:r>
+          <w:t>2</w:t>
+        </w:r>
+      </w:ins>
+      <w:del w:id="1" w:author="Ian Hussey" w:date="2020-06-20T20:26:00Z">
+        <w:r>
+          <w:delText>1</w:delText>
+        </w:r>
+      </w:del>
+      <w:r>
+        <w:t xml:space="preserve"> algorithm.</w:t>
       </w:r>
       <w:r>
         <w:t xml:space="preserve"> </w:t>
@@ -512,22 +511,22 @@
           <w:numId w:val="7"/>
         </w:numPr>
         <w:spacing w:line="480" w:lineRule="auto"/>
-      </w:pPr>
-      <w:r>
+        <w:rPr>
+          <w:highlight w:val="yellow"/>
+          <w:rPrChange w:id="2" w:author="Ian Hussey" w:date="2020-06-20T20:27:00Z">
+            <w:rPr/>
+          </w:rPrChange>
+        </w:rPr>
+      </w:pPr>
+      <w:r>
+        <w:rPr>
+          <w:highlight w:val="yellow"/>
+          <w:rPrChange w:id="3" w:author="Ian Hussey" w:date="2020-06-20T20:27:00Z">
+            <w:rPr/>
+          </w:rPrChange>
+        </w:rPr>
         <w:lastRenderedPageBreak/>
-        <w:t xml:space="preserve">Study 7 in the final manuscript was created by combining the extinction and control condition of Study 1C (see </w:t>
-      </w:r>
-      <w:r>
-        <w:t>https://osf.io/nkr9g/</w:t>
-      </w:r>
-      <w:r>
-        <w:t xml:space="preserve">) and the counter conditioning phase of Study 1C (see </w:t>
-      </w:r>
-      <w:r>
-        <w:t>https://osf.io/3svcg/</w:t>
-      </w:r>
-      <w:r>
-        <w:t xml:space="preserve">). We decided to report the results in this way as doing so would allow us to directly compare the impact of extinction and counterconditioning on IR and OEC effects (rather than make those comparisons between studies). These two conditions also differed from the others in this project (i.e., in that they involved an important procedural change: use of mouse instead of keyboard with onscreen presentation of randomly switching response options across trials). </w:t>
+        <w:t xml:space="preserve">Study 7 in the final manuscript was created by combining the extinction and control condition of Study 1C (see https://osf.io/nkr9g/) and the counter conditioning phase of Study 1C (see https://osf.io/3svcg/). We decided to report the results in this way as doing so would allow us to directly compare the impact of extinction and counterconditioning on IR and OEC effects (rather than make those comparisons between studies). These two conditions also differed from the others in this project (i.e., in that they involved an important procedural change: use of mouse instead of keyboard with onscreen presentation of randomly switching response options across trials). </w:t>
       </w:r>
     </w:p>
     <w:p>
@@ -536,6 +535,8 @@
         <w:spacing w:line="480" w:lineRule="auto"/>
         <w:ind w:left="1080"/>
       </w:pPr>
+      <w:bookmarkStart w:id="4" w:name="_GoBack"/>
+      <w:bookmarkEnd w:id="4"/>
     </w:p>
     <w:p>
       <w:pPr>
@@ -1018,8 +1019,6 @@
         </w:rPr>
         <w:t>analyse using raw data.</w:t>
       </w:r>
-      <w:bookmarkStart w:id="0" w:name="_GoBack"/>
-      <w:bookmarkEnd w:id="0"/>
     </w:p>
     <w:sectPr>
       <w:pgSz w:w="11900" w:h="16840"/>
@@ -1904,6 +1903,14 @@
     <w:abstractNumId w:val="3"/>
   </w:num>
 </w:numbering>
+</file>
+
+<file path=word/people.xml><?xml version="1.0" encoding="utf-8"?>
+<w15:people xmlns:wpc="http://schemas.microsoft.com/office/word/2010/wordprocessingCanvas" xmlns:cx="http://schemas.microsoft.com/office/drawing/2014/chartex" xmlns:cx1="http://schemas.microsoft.com/office/drawing/2015/9/8/chartex" xmlns:cx2="http://schemas.microsoft.com/office/drawing/2015/10/21/chartex" xmlns:cx3="http://schemas.microsoft.com/office/drawing/2016/5/9/chartex" xmlns:cx4="http://schemas.microsoft.com/office/drawing/2016/5/10/chartex" xmlns:cx5="http://schemas.microsoft.com/office/drawing/2016/5/11/chartex" xmlns:cx6="http://schemas.microsoft.com/office/drawing/2016/5/12/chartex" xmlns:cx7="http://schemas.microsoft.com/office/drawing/2016/5/13/chartex" xmlns:cx8="http://schemas.microsoft.com/office/drawing/2016/5/14/chartex" xmlns:mc="http://schemas.openxmlformats.org/markup-compatibility/2006" xmlns:aink="http://schemas.microsoft.com/office/drawing/2016/ink" xmlns:am3d="http://schemas.microsoft.com/office/drawing/2017/model3d" xmlns:o="urn:schemas-microsoft-com:office:office" xmlns:r="http://schemas.openxmlformats.org/officeDocument/2006/relationships" xmlns:m="http://schemas.openxmlformats.org/officeDocument/2006/math" xmlns:v="urn:schemas-microsoft-com:vml" xmlns:wp14="http://schemas.microsoft.com/office/word/2010/wordprocessingDrawing" xmlns:wp="http://schemas.openxmlformats.org/drawingml/2006/wordprocessingDrawing" xmlns:w10="urn:schemas-microsoft-com:office:word" xmlns:w="http://schemas.openxmlformats.org/wordprocessingml/2006/main" xmlns:w14="http://schemas.microsoft.com/office/word/2010/wordml" xmlns:w15="http://schemas.microsoft.com/office/word/2012/wordml" xmlns:w16cid="http://schemas.microsoft.com/office/word/2016/wordml/cid" xmlns:w16se="http://schemas.microsoft.com/office/word/2015/wordml/symex" xmlns:wpg="http://schemas.microsoft.com/office/word/2010/wordprocessingGroup" xmlns:wpi="http://schemas.microsoft.com/office/word/2010/wordprocessingInk" xmlns:wne="http://schemas.microsoft.com/office/word/2006/wordml" xmlns:wps="http://schemas.microsoft.com/office/word/2010/wordprocessingShape" mc:Ignorable="w14 w15 w16se w16cid wp14">
+  <w15:person w15:author="Ian Hussey">
+    <w15:presenceInfo w15:providerId="None" w15:userId="Ian Hussey"/>
+  </w15:person>
+</w15:people>
 </file>
 
 <file path=word/styles.xml><?xml version="1.0" encoding="utf-8"?>

</xml_diff>